<commit_message>
Updated Journgit commit ;2C;2Cal Doc
</commit_message>
<xml_diff>
--- a/ICTPRG302 AT2 PRJ 2023.docx
+++ b/ICTPRG302 AT2 PRJ 2023.docx
@@ -313,7 +313,6 @@
                   <w14:uncheckedState w14:val="2610" w14:font="MS Gothic"/>
                 </w14:checkbox>
               </w:sdtPr>
-              <w:sdtEndPr/>
               <w:sdtContent>
                 <w:r>
                   <w:rPr>
@@ -360,7 +359,6 @@
                   <w14:uncheckedState w14:val="2610" w14:font="MS Gothic"/>
                 </w14:checkbox>
               </w:sdtPr>
-              <w:sdtEndPr/>
               <w:sdtContent>
                 <w:r>
                   <w:rPr>
@@ -409,7 +407,6 @@
                   <w14:uncheckedState w14:val="2610" w14:font="MS Gothic"/>
                 </w14:checkbox>
               </w:sdtPr>
-              <w:sdtEndPr/>
               <w:sdtContent>
                 <w:r>
                   <w:rPr>
@@ -461,7 +458,6 @@
                   <w14:uncheckedState w14:val="2610" w14:font="MS Gothic"/>
                 </w14:checkbox>
               </w:sdtPr>
-              <w:sdtEndPr/>
               <w:sdtContent>
                 <w:r>
                   <w:rPr>
@@ -511,7 +507,6 @@
                   <w14:uncheckedState w14:val="2610" w14:font="MS Gothic"/>
                 </w14:checkbox>
               </w:sdtPr>
-              <w:sdtEndPr/>
               <w:sdtContent>
                 <w:r>
                   <w:rPr>
@@ -566,7 +561,6 @@
                   <w14:uncheckedState w14:val="2610" w14:font="MS Gothic"/>
                 </w14:checkbox>
               </w:sdtPr>
-              <w:sdtEndPr/>
               <w:sdtContent>
                 <w:r>
                   <w:rPr>
@@ -1644,16 +1638,17 @@
       <w:pPr>
         <w:pStyle w:val="Answer"/>
       </w:pPr>
-    </w:p>
-    <w:p>
-      <w:pPr>
-        <w:pStyle w:val="Answer"/>
-      </w:pPr>
-    </w:p>
-    <w:p>
-      <w:pPr>
-        <w:pStyle w:val="Answer"/>
-      </w:pPr>
+      <w:r>
+        <w:t xml:space="preserve">Wordle is a game in which you </w:t>
+      </w:r>
+      <w:proofErr w:type="gramStart"/>
+      <w:r>
+        <w:t>have to</w:t>
+      </w:r>
+      <w:proofErr w:type="gramEnd"/>
+      <w:r>
+        <w:t xml:space="preserve"> guess a random five-letter English word. For each guess, you will be told which, if any, of your letters are correct and in the right location in the word (green) or if the letter is correct and in the wrong location (yellow). You must guess within 6 guesses.</w:t>
+      </w:r>
     </w:p>
     <w:p>
       <w:pPr>
@@ -5000,7 +4995,7 @@
               <w:sz w:val="16"/>
               <w:szCs w:val="16"/>
             </w:rPr>
-            <w:t>2022-11-25 23:18</w:t>
+            <w:t>2023-02-01 10:13</w:t>
           </w:r>
           <w:r>
             <w:rPr>
@@ -9197,6 +9192,7 @@
   <w:style w:type="character" w:default="1" w:styleId="DefaultParagraphFont">
     <w:name w:val="Default Paragraph Font"/>
     <w:uiPriority w:val="1"/>
+    <w:semiHidden/>
     <w:unhideWhenUsed/>
   </w:style>
   <w:style w:type="table" w:default="1" w:styleId="TableNormal">
@@ -10871,6 +10867,19 @@
 </file>
 
 <file path=customXml/item1.xml><?xml version="1.0" encoding="utf-8"?>
+<?mso-contentType ?>
+<FormTemplates xmlns="http://schemas.microsoft.com/sharepoint/v3/contenttype/forms">
+  <Display>DocumentLibraryForm</Display>
+  <Edit>DocumentLibraryForm</Edit>
+  <New>DocumentLibraryForm</New>
+</FormTemplates>
+</file>
+
+<file path=customXml/item2.xml><?xml version="1.0" encoding="utf-8"?>
+<LongProperties xmlns="http://schemas.microsoft.com/office/2006/metadata/longProperties"/>
+</file>
+
+<file path=customXml/item3.xml><?xml version="1.0" encoding="utf-8"?>
 <ct:contentTypeSchema xmlns:ct="http://schemas.microsoft.com/office/2006/metadata/contentType" xmlns:ma="http://schemas.microsoft.com/office/2006/metadata/properties/metaAttributes" ct:_="" ma:_="" ma:contentTypeName="Document" ma:contentTypeID="0x010100D482CBA738D00D4AAC9330883AE1DA78" ma:contentTypeVersion="33" ma:contentTypeDescription="Create a new document." ma:contentTypeScope="" ma:versionID="8e47dcab4e34a32242880baf61f0a73d">
   <xsd:schema xmlns:xsd="http://www.w3.org/2001/XMLSchema" xmlns:xs="http://www.w3.org/2001/XMLSchema" xmlns:p="http://schemas.microsoft.com/office/2006/metadata/properties" xmlns:ns3="3936cbe9-feea-4685-b03c-7f8d09c550f1" xmlns:ns4="833ce3ab-d172-455c-9989-f10facae9784" targetNamespace="http://schemas.microsoft.com/office/2006/metadata/properties" ma:root="true" ma:fieldsID="174389be43a91ce68753c33b6ac99b4e" ns3:_="" ns4:_="">
     <xsd:import namespace="3936cbe9-feea-4685-b03c-7f8d09c550f1"/>
@@ -11281,24 +11290,7 @@
 </ct:contentTypeSchema>
 </file>
 
-<file path=customXml/item2.xml><?xml version="1.0" encoding="utf-8"?>
-<LongProperties xmlns="http://schemas.microsoft.com/office/2006/metadata/longProperties"/>
-</file>
-
-<file path=customXml/item3.xml><?xml version="1.0" encoding="utf-8"?>
-<?mso-contentType ?>
-<FormTemplates xmlns="http://schemas.microsoft.com/sharepoint/v3/contenttype/forms">
-  <Display>DocumentLibraryForm</Display>
-  <Edit>DocumentLibraryForm</Edit>
-  <New>DocumentLibraryForm</New>
-</FormTemplates>
-</file>
-
 <file path=customXml/item4.xml><?xml version="1.0" encoding="utf-8"?>
-<b:Sources xmlns:b="http://schemas.openxmlformats.org/officeDocument/2006/bibliography" xmlns="http://schemas.openxmlformats.org/officeDocument/2006/bibliography" SelectedStyle="\APA.XSL" StyleName="APA"/>
-</file>
-
-<file path=customXml/item5.xml><?xml version="1.0" encoding="utf-8"?>
 <p:properties xmlns:p="http://schemas.microsoft.com/office/2006/metadata/properties" xmlns:xsi="http://www.w3.org/2001/XMLSchema-instance" xmlns:pc="http://schemas.microsoft.com/office/infopath/2007/PartnerControls">
   <documentManagement>
     <FolderType xmlns="833ce3ab-d172-455c-9989-f10facae9784" xsi:nil="true"/>
@@ -11349,7 +11341,27 @@
 </p:properties>
 </file>
 
+<file path=customXml/item5.xml><?xml version="1.0" encoding="utf-8"?>
+<b:Sources xmlns:b="http://schemas.openxmlformats.org/officeDocument/2006/bibliography" xmlns="http://schemas.openxmlformats.org/officeDocument/2006/bibliography" SelectedStyle="\APA.XSL" StyleName="APA"/>
+</file>
+
 <file path=customXml/itemProps1.xml><?xml version="1.0" encoding="utf-8"?>
+<ds:datastoreItem xmlns:ds="http://schemas.openxmlformats.org/officeDocument/2006/customXml" ds:itemID="{96001339-1F25-4BDD-94F9-AA3400008571}">
+  <ds:schemaRefs>
+    <ds:schemaRef ds:uri="http://schemas.microsoft.com/sharepoint/v3/contenttype/forms"/>
+  </ds:schemaRefs>
+</ds:datastoreItem>
+</file>
+
+<file path=customXml/itemProps2.xml><?xml version="1.0" encoding="utf-8"?>
+<ds:datastoreItem xmlns:ds="http://schemas.openxmlformats.org/officeDocument/2006/customXml" ds:itemID="{ED9C3AC7-65F6-444B-AAD9-BED76FF91658}">
+  <ds:schemaRefs>
+    <ds:schemaRef ds:uri="http://schemas.microsoft.com/office/2006/metadata/longProperties"/>
+  </ds:schemaRefs>
+</ds:datastoreItem>
+</file>
+
+<file path=customXml/itemProps3.xml><?xml version="1.0" encoding="utf-8"?>
 <ds:datastoreItem xmlns:ds="http://schemas.openxmlformats.org/officeDocument/2006/customXml" ds:itemID="{C3B379D3-68ED-4924-9080-2CFFEEB38B90}">
   <ds:schemaRefs>
     <ds:schemaRef ds:uri="http://schemas.microsoft.com/office/2006/metadata/contentType"/>
@@ -11368,31 +11380,7 @@
 </ds:datastoreItem>
 </file>
 
-<file path=customXml/itemProps2.xml><?xml version="1.0" encoding="utf-8"?>
-<ds:datastoreItem xmlns:ds="http://schemas.openxmlformats.org/officeDocument/2006/customXml" ds:itemID="{ED9C3AC7-65F6-444B-AAD9-BED76FF91658}">
-  <ds:schemaRefs>
-    <ds:schemaRef ds:uri="http://schemas.microsoft.com/office/2006/metadata/longProperties"/>
-  </ds:schemaRefs>
-</ds:datastoreItem>
-</file>
-
-<file path=customXml/itemProps3.xml><?xml version="1.0" encoding="utf-8"?>
-<ds:datastoreItem xmlns:ds="http://schemas.openxmlformats.org/officeDocument/2006/customXml" ds:itemID="{96001339-1F25-4BDD-94F9-AA3400008571}">
-  <ds:schemaRefs>
-    <ds:schemaRef ds:uri="http://schemas.microsoft.com/sharepoint/v3/contenttype/forms"/>
-  </ds:schemaRefs>
-</ds:datastoreItem>
-</file>
-
 <file path=customXml/itemProps4.xml><?xml version="1.0" encoding="utf-8"?>
-<ds:datastoreItem xmlns:ds="http://schemas.openxmlformats.org/officeDocument/2006/customXml" ds:itemID="{47B732E6-6CB3-4B96-A3CB-CA5BF3A500CA}">
-  <ds:schemaRefs>
-    <ds:schemaRef ds:uri="http://schemas.openxmlformats.org/officeDocument/2006/bibliography"/>
-  </ds:schemaRefs>
-</ds:datastoreItem>
-</file>
-
-<file path=customXml/itemProps5.xml><?xml version="1.0" encoding="utf-8"?>
 <ds:datastoreItem xmlns:ds="http://schemas.openxmlformats.org/officeDocument/2006/customXml" ds:itemID="{A16F99D5-FAF9-47B7-BB2E-CAC1EF9F3B71}">
   <ds:schemaRefs>
     <ds:schemaRef ds:uri="http://schemas.microsoft.com/office/2006/metadata/properties"/>
@@ -11400,4 +11388,12 @@
     <ds:schemaRef ds:uri="833ce3ab-d172-455c-9989-f10facae9784"/>
   </ds:schemaRefs>
 </ds:datastoreItem>
+</file>
+
+<file path=customXml/itemProps5.xml><?xml version="1.0" encoding="utf-8"?>
+<ds:datastoreItem xmlns:ds="http://schemas.openxmlformats.org/officeDocument/2006/customXml" ds:itemID="{47B732E6-6CB3-4B96-A3CB-CA5BF3A500CA}">
+  <ds:schemaRefs>
+    <ds:schemaRef ds:uri="http://schemas.openxmlformats.org/officeDocument/2006/bibliography"/>
+  </ds:schemaRefs>
+</ds:datastoreItem>
 </file>
</xml_diff>